<commit_message>
Logical op written file completed with outputs
</commit_message>
<xml_diff>
--- a/MongoDB/7. Logical Operators in mongodb.docx
+++ b/MongoDB/7. Logical Operators in mongodb.docx
@@ -9,73 +9,238 @@
     </w:p>
     <w:p>
       <w:r>
-        <w:t>Student: Sandesh Khatiwada (</w:t>
-      </w:r>
-      <w:proofErr w:type="spellStart"/>
-      <w:r>
-        <w:t>Sandeshcsit</w:t>
-      </w:r>
-      <w:proofErr w:type="spellEnd"/>
+        <w:t>Student: Sandesh Khatiwada (Sandeshcsit)</w:t>
+      </w:r>
+    </w:p>
+    <w:p>
+      <w:r>
+        <w:t xml:space="preserve">Date: </w:t>
+      </w:r>
+      <w:r>
+        <w:t>12/1/2025</w:t>
+      </w:r>
+    </w:p>
+    <w:p/>
+    <w:p>
+      <w:r>
+        <w:t>OBJECTIVES:</w:t>
+      </w:r>
+    </w:p>
+    <w:p>
+      <w:r>
+        <w:t>1. Understand the purpose of logical operators in MongoDB queries.</w:t>
+      </w:r>
+    </w:p>
+    <w:p>
+      <w:r>
+        <w:t>2. Learn to combine multiple conditions using $and, $or, $not, and $nor.</w:t>
+      </w:r>
+    </w:p>
+    <w:p>
+      <w:r>
+        <w:t>3. Apply logical operators on a sample collection to filter documents efficiently.</w:t>
+      </w:r>
+    </w:p>
+    <w:p/>
+    <w:p>
+      <w:r>
+        <w:t>———————————————</w:t>
+      </w:r>
+    </w:p>
+    <w:p>
+      <w:r>
+        <w:t>GENERAL SYNTAX (REFERENCE)</w:t>
+      </w:r>
+    </w:p>
+    <w:p>
+      <w:r>
+        <w:t>———————————————</w:t>
+      </w:r>
+    </w:p>
+    <w:p>
+      <w:r>
+        <w:t>db.&lt;collection&gt;.find(</w:t>
+      </w:r>
+    </w:p>
+    <w:p>
+      <w:r>
+        <w:t xml:space="preserve">    {</w:t>
+      </w:r>
+    </w:p>
+    <w:p>
+      <w:r>
+        <w:t xml:space="preserve">        &lt;logical_operator&gt;: [</w:t>
+      </w:r>
+    </w:p>
+    <w:p>
+      <w:r>
+        <w:t xml:space="preserve">            { &lt;condition1&gt; },</w:t>
+      </w:r>
+    </w:p>
+    <w:p>
+      <w:r>
+        <w:t xml:space="preserve">            { &lt;condition2&gt; }</w:t>
+      </w:r>
+    </w:p>
+    <w:p>
+      <w:r>
+        <w:t xml:space="preserve">        ]</w:t>
+      </w:r>
+    </w:p>
+    <w:p>
+      <w:r>
+        <w:t xml:space="preserve">    }</w:t>
+      </w:r>
+    </w:p>
+    <w:p>
       <w:r>
         <w:t>)</w:t>
       </w:r>
     </w:p>
-    <w:p>
-      <w:r>
-        <w:t xml:space="preserve">Date: </w:t>
-      </w:r>
-      <w:r>
-        <w:t>12/1/2025</w:t>
-      </w:r>
-    </w:p>
     <w:p/>
     <w:p>
-      <w:r>
-        <w:t>OBJECTIVES:</w:t>
-      </w:r>
-    </w:p>
-    <w:p>
-      <w:r>
-        <w:t>1. Understand the purpose of logical operators in MongoDB queries.</w:t>
-      </w:r>
-    </w:p>
-    <w:p>
-      <w:r>
-        <w:t>2. Learn to combine multiple conditions using $and, $or, $not, and $nor.</w:t>
-      </w:r>
-    </w:p>
-    <w:p>
-      <w:r>
-        <w:t>3. Apply logical operators on a sample collection to filter documents efficiently.</w:t>
+      <w:pPr>
+        <w:widowControl/>
+        <w:autoSpaceDE/>
+        <w:autoSpaceDN/>
+        <w:spacing w:after="160" w:line="259" w:lineRule="auto"/>
+        <w:jc w:val="left"/>
+      </w:pPr>
+      <w:r>
+        <w:br w:type="page"/>
+      </w:r>
+    </w:p>
+    <w:p>
+      <w:r>
+        <w:lastRenderedPageBreak/>
+        <w:t>———————————————</w:t>
+      </w:r>
+    </w:p>
+    <w:p>
+      <w:r>
+        <w:t>SAMPLE DATA (customer)</w:t>
+      </w:r>
+    </w:p>
+    <w:p>
+      <w:r>
+        <w:t>———————————————</w:t>
+      </w:r>
+    </w:p>
+    <w:p>
+      <w:r>
+        <w:t>db.customer.insertMany([</w:t>
+      </w:r>
+    </w:p>
+    <w:p>
+      <w:r>
+        <w:t xml:space="preserve">    { _id: 101, name: "Sandesh", age: 23, city: "Sindhuli" },</w:t>
+      </w:r>
+    </w:p>
+    <w:p>
+      <w:r>
+        <w:t xml:space="preserve">    { _id: 111, name: "Saisa", age: 22, city: "Pokhara" },</w:t>
+      </w:r>
+    </w:p>
+    <w:p>
+      <w:r>
+        <w:t xml:space="preserve">    { _id: 119, name: "Dhiraj", age: 30, city: "Biratnagar" }</w:t>
+      </w:r>
+    </w:p>
+    <w:p>
+      <w:r>
+        <w:t>])</w:t>
+      </w:r>
+    </w:p>
+    <w:p>
+      <w:r>
+        <w:drawing>
+          <wp:inline distT="0" distB="0" distL="0" distR="0" wp14:anchorId="2568B38F" wp14:editId="467CB4E6">
+            <wp:extent cx="5274310" cy="3618865"/>
+            <wp:effectExtent l="0" t="0" r="2540" b="635"/>
+            <wp:docPr id="1" name="Picture 1"/>
+            <wp:cNvGraphicFramePr>
+              <a:graphicFrameLocks xmlns:a="http://schemas.openxmlformats.org/drawingml/2006/main" noChangeAspect="1"/>
+            </wp:cNvGraphicFramePr>
+            <a:graphic xmlns:a="http://schemas.openxmlformats.org/drawingml/2006/main">
+              <a:graphicData uri="http://schemas.openxmlformats.org/drawingml/2006/picture">
+                <pic:pic xmlns:pic="http://schemas.openxmlformats.org/drawingml/2006/picture">
+                  <pic:nvPicPr>
+                    <pic:cNvPr id="1" name=""/>
+                    <pic:cNvPicPr/>
+                  </pic:nvPicPr>
+                  <pic:blipFill>
+                    <a:blip r:embed="rId5">
+                      <a:extLst>
+                        <a:ext uri="{BEBA8EAE-BF5A-486C-A8C5-ECC9F3942E4B}">
+                          <a14:imgProps xmlns:a14="http://schemas.microsoft.com/office/drawing/2010/main">
+                            <a14:imgLayer r:embed="rId6">
+                              <a14:imgEffect>
+                                <a14:sharpenSoften amount="50000"/>
+                              </a14:imgEffect>
+                            </a14:imgLayer>
+                          </a14:imgProps>
+                        </a:ext>
+                      </a:extLst>
+                    </a:blip>
+                    <a:stretch>
+                      <a:fillRect/>
+                    </a:stretch>
+                  </pic:blipFill>
+                  <pic:spPr>
+                    <a:xfrm>
+                      <a:off x="0" y="0"/>
+                      <a:ext cx="5274310" cy="3618865"/>
+                    </a:xfrm>
+                    <a:prstGeom prst="rect">
+                      <a:avLst/>
+                    </a:prstGeom>
+                  </pic:spPr>
+                </pic:pic>
+              </a:graphicData>
+            </a:graphic>
+          </wp:inline>
+        </w:drawing>
       </w:r>
     </w:p>
     <w:p/>
     <w:p>
-      <w:r>
-        <w:t>———————————————</w:t>
-      </w:r>
-    </w:p>
-    <w:p>
-      <w:r>
-        <w:t>GENERAL SYNTAX (REFERENCE)</w:t>
-      </w:r>
-    </w:p>
-    <w:p>
-      <w:r>
-        <w:t>———————————————</w:t>
-      </w:r>
-    </w:p>
-    <w:p>
-      <w:r>
-        <w:t>db.&lt;collection</w:t>
-      </w:r>
-      <w:proofErr w:type="gramStart"/>
-      <w:r>
-        <w:t>&gt;.find</w:t>
-      </w:r>
-      <w:proofErr w:type="gramEnd"/>
-      <w:r>
-        <w:t>(</w:t>
+      <w:pPr>
+        <w:widowControl/>
+        <w:autoSpaceDE/>
+        <w:autoSpaceDN/>
+        <w:spacing w:after="160" w:line="259" w:lineRule="auto"/>
+        <w:jc w:val="left"/>
+      </w:pPr>
+      <w:r>
+        <w:br w:type="page"/>
+      </w:r>
+    </w:p>
+    <w:p>
+      <w:r>
+        <w:lastRenderedPageBreak/>
+        <w:t>TASK 1:</w:t>
+      </w:r>
+    </w:p>
+    <w:p>
+      <w:r>
+        <w:t>Find the id and name of the customer whose age is greater than 2</w:t>
+      </w:r>
+      <w:r>
+        <w:t>0</w:t>
+      </w:r>
+      <w:r>
+        <w:t xml:space="preserve"> </w:t>
+      </w:r>
+    </w:p>
+    <w:p>
+      <w:r>
+        <w:t>AND the city is Pokhara.</w:t>
+      </w:r>
+    </w:p>
+    <w:p/>
+    <w:p>
+      <w:r>
+        <w:t>db.customer.find(</w:t>
       </w:r>
     </w:p>
     <w:p>
@@ -85,41 +250,23 @@
     </w:p>
     <w:p>
       <w:r>
-        <w:t xml:space="preserve">        &lt;</w:t>
-      </w:r>
-      <w:proofErr w:type="spellStart"/>
-      <w:r>
-        <w:t>logical_operator</w:t>
-      </w:r>
-      <w:proofErr w:type="spellEnd"/>
-      <w:r>
-        <w:t>&gt;: [</w:t>
-      </w:r>
-    </w:p>
-    <w:p>
-      <w:r>
-        <w:t xml:space="preserve">            </w:t>
-      </w:r>
-      <w:proofErr w:type="gramStart"/>
-      <w:r>
-        <w:t>{ &lt;</w:t>
-      </w:r>
-      <w:proofErr w:type="gramEnd"/>
-      <w:r>
-        <w:t>condition1&gt; },</w:t>
-      </w:r>
-    </w:p>
-    <w:p>
-      <w:r>
-        <w:t xml:space="preserve">            </w:t>
-      </w:r>
-      <w:proofErr w:type="gramStart"/>
-      <w:r>
-        <w:t>{ &lt;</w:t>
-      </w:r>
-      <w:proofErr w:type="gramEnd"/>
-      <w:r>
-        <w:t>condition2&gt; }</w:t>
+        <w:t xml:space="preserve">        $and: [</w:t>
+      </w:r>
+    </w:p>
+    <w:p>
+      <w:r>
+        <w:t xml:space="preserve">            { age: { $gt: </w:t>
+      </w:r>
+      <w:r>
+        <w:t>20</w:t>
+      </w:r>
+      <w:r>
+        <w:t xml:space="preserve"> } },</w:t>
+      </w:r>
+    </w:p>
+    <w:p>
+      <w:r>
+        <w:t xml:space="preserve">            { city: "Pokhara" }</w:t>
       </w:r>
     </w:p>
     <w:p>
@@ -129,6 +276,124 @@
     </w:p>
     <w:p>
       <w:r>
+        <w:t xml:space="preserve">    },</w:t>
+      </w:r>
+    </w:p>
+    <w:p>
+      <w:r>
+        <w:t xml:space="preserve">    { _id: 1, name: 1 }</w:t>
+      </w:r>
+    </w:p>
+    <w:p>
+      <w:r>
+        <w:t>)</w:t>
+      </w:r>
+    </w:p>
+    <w:p>
+      <w:r>
+        <w:drawing>
+          <wp:inline distT="0" distB="0" distL="0" distR="0" wp14:anchorId="5CC94900" wp14:editId="3934B82B">
+            <wp:extent cx="5274310" cy="2802890"/>
+            <wp:effectExtent l="0" t="0" r="2540" b="0"/>
+            <wp:docPr id="2" name="Picture 2"/>
+            <wp:cNvGraphicFramePr>
+              <a:graphicFrameLocks xmlns:a="http://schemas.openxmlformats.org/drawingml/2006/main" noChangeAspect="1"/>
+            </wp:cNvGraphicFramePr>
+            <a:graphic xmlns:a="http://schemas.openxmlformats.org/drawingml/2006/main">
+              <a:graphicData uri="http://schemas.openxmlformats.org/drawingml/2006/picture">
+                <pic:pic xmlns:pic="http://schemas.openxmlformats.org/drawingml/2006/picture">
+                  <pic:nvPicPr>
+                    <pic:cNvPr id="1" name=""/>
+                    <pic:cNvPicPr/>
+                  </pic:nvPicPr>
+                  <pic:blipFill>
+                    <a:blip r:embed="rId7">
+                      <a:extLst>
+                        <a:ext uri="{BEBA8EAE-BF5A-486C-A8C5-ECC9F3942E4B}">
+                          <a14:imgProps xmlns:a14="http://schemas.microsoft.com/office/drawing/2010/main">
+                            <a14:imgLayer r:embed="rId8">
+                              <a14:imgEffect>
+                                <a14:sharpenSoften amount="50000"/>
+                              </a14:imgEffect>
+                            </a14:imgLayer>
+                          </a14:imgProps>
+                        </a:ext>
+                      </a:extLst>
+                    </a:blip>
+                    <a:stretch>
+                      <a:fillRect/>
+                    </a:stretch>
+                  </pic:blipFill>
+                  <pic:spPr>
+                    <a:xfrm>
+                      <a:off x="0" y="0"/>
+                      <a:ext cx="5274310" cy="2802890"/>
+                    </a:xfrm>
+                    <a:prstGeom prst="rect">
+                      <a:avLst/>
+                    </a:prstGeom>
+                  </pic:spPr>
+                </pic:pic>
+              </a:graphicData>
+            </a:graphic>
+          </wp:inline>
+        </w:drawing>
+      </w:r>
+    </w:p>
+    <w:p/>
+    <w:p/>
+    <w:p/>
+    <w:p/>
+    <w:p/>
+    <w:p/>
+    <w:p/>
+    <w:p/>
+    <w:p/>
+    <w:p/>
+    <w:p>
+      <w:r>
+        <w:lastRenderedPageBreak/>
+        <w:t>TASK 2:</w:t>
+      </w:r>
+    </w:p>
+    <w:p>
+      <w:r>
+        <w:t>Find all customers who are either from Kathmandu or Sindhuli.</w:t>
+      </w:r>
+    </w:p>
+    <w:p/>
+    <w:p>
+      <w:r>
+        <w:t>db.customer.find(</w:t>
+      </w:r>
+    </w:p>
+    <w:p>
+      <w:r>
+        <w:t xml:space="preserve">    {</w:t>
+      </w:r>
+    </w:p>
+    <w:p>
+      <w:r>
+        <w:t xml:space="preserve">        $or: [</w:t>
+      </w:r>
+    </w:p>
+    <w:p>
+      <w:r>
+        <w:t xml:space="preserve">            { city: "Kathmandu" },</w:t>
+      </w:r>
+    </w:p>
+    <w:p>
+      <w:r>
+        <w:t xml:space="preserve">            { city: "Sindhuli" }</w:t>
+      </w:r>
+    </w:p>
+    <w:p>
+      <w:r>
+        <w:t xml:space="preserve">        ]</w:t>
+      </w:r>
+    </w:p>
+    <w:p>
+      <w:r>
         <w:t xml:space="preserve">    }</w:t>
       </w:r>
     </w:p>
@@ -137,286 +402,43 @@
         <w:t>)</w:t>
       </w:r>
     </w:p>
-    <w:p/>
-    <w:p>
-      <w:r>
-        <w:t>———————————————</w:t>
-      </w:r>
-    </w:p>
-    <w:p>
-      <w:r>
-        <w:t>SAMPLE DATA (customer)</w:t>
-      </w:r>
-    </w:p>
-    <w:p>
-      <w:r>
-        <w:t>———————————————</w:t>
-      </w:r>
-    </w:p>
-    <w:p>
-      <w:proofErr w:type="spellStart"/>
-      <w:proofErr w:type="gramStart"/>
-      <w:r>
-        <w:t>db.customer</w:t>
-      </w:r>
-      <w:proofErr w:type="gramEnd"/>
-      <w:r>
-        <w:t>.insertMany</w:t>
-      </w:r>
-      <w:proofErr w:type="spellEnd"/>
-      <w:r>
-        <w:t>([</w:t>
-      </w:r>
-    </w:p>
-    <w:p>
-      <w:r>
-        <w:t xml:space="preserve">    </w:t>
-      </w:r>
-      <w:proofErr w:type="gramStart"/>
-      <w:r>
-        <w:t>{ _</w:t>
-      </w:r>
-      <w:proofErr w:type="gramEnd"/>
-      <w:r>
-        <w:t>id: 101, name: "Sandesh", age: 23, city: "</w:t>
-      </w:r>
-      <w:proofErr w:type="spellStart"/>
-      <w:r>
-        <w:t>Sindhuli</w:t>
-      </w:r>
-      <w:proofErr w:type="spellEnd"/>
-      <w:r>
-        <w:t>" },</w:t>
-      </w:r>
-    </w:p>
-    <w:p>
-      <w:r>
-        <w:t xml:space="preserve">    </w:t>
-      </w:r>
-      <w:proofErr w:type="gramStart"/>
-      <w:r>
-        <w:t>{ _</w:t>
-      </w:r>
-      <w:proofErr w:type="gramEnd"/>
-      <w:r>
-        <w:t>id: 111, name: "Saisa", age: 22, city: "Pokhara" },</w:t>
-      </w:r>
-    </w:p>
-    <w:p>
-      <w:r>
-        <w:t xml:space="preserve">    </w:t>
-      </w:r>
-      <w:proofErr w:type="gramStart"/>
-      <w:r>
-        <w:t>{ _</w:t>
-      </w:r>
-      <w:proofErr w:type="gramEnd"/>
-      <w:r>
-        <w:t>id: 119, name: "Dhiraj", age: 30, city: "Biratnagar" }</w:t>
-      </w:r>
-    </w:p>
-    <w:p>
-      <w:r>
-        <w:t>])</w:t>
-      </w:r>
-    </w:p>
-    <w:p/>
-    <w:p>
-      <w:r>
-        <w:t>TASK 1:</w:t>
-      </w:r>
-    </w:p>
-    <w:p>
-      <w:r>
-        <w:t xml:space="preserve">Find the id and name of the customer whose age is greater than 25 </w:t>
-      </w:r>
-    </w:p>
-    <w:p>
-      <w:r>
-        <w:t>AND the city is Pokhara.</w:t>
-      </w:r>
-    </w:p>
-    <w:p/>
-    <w:p>
-      <w:proofErr w:type="spellStart"/>
-      <w:proofErr w:type="gramStart"/>
-      <w:r>
-        <w:lastRenderedPageBreak/>
-        <w:t>db.customer</w:t>
-      </w:r>
-      <w:proofErr w:type="gramEnd"/>
-      <w:r>
-        <w:t>.find</w:t>
-      </w:r>
-      <w:proofErr w:type="spellEnd"/>
-      <w:r>
-        <w:t>(</w:t>
-      </w:r>
-    </w:p>
-    <w:p>
-      <w:r>
-        <w:t xml:space="preserve">    {</w:t>
-      </w:r>
-    </w:p>
-    <w:p>
-      <w:r>
-        <w:t xml:space="preserve">        $and: [</w:t>
-      </w:r>
-    </w:p>
-    <w:p>
-      <w:r>
-        <w:t xml:space="preserve">            </w:t>
-      </w:r>
-      <w:proofErr w:type="gramStart"/>
-      <w:r>
-        <w:t>{ age</w:t>
-      </w:r>
-      <w:proofErr w:type="gramEnd"/>
-      <w:r>
-        <w:t>: { $</w:t>
-      </w:r>
-      <w:proofErr w:type="spellStart"/>
-      <w:r>
-        <w:t>gt</w:t>
-      </w:r>
-      <w:proofErr w:type="spellEnd"/>
-      <w:r>
-        <w:t>: 25 } },</w:t>
-      </w:r>
-    </w:p>
-    <w:p>
-      <w:r>
-        <w:t xml:space="preserve">            </w:t>
-      </w:r>
-      <w:proofErr w:type="gramStart"/>
-      <w:r>
-        <w:t>{ city</w:t>
-      </w:r>
-      <w:proofErr w:type="gramEnd"/>
-      <w:r>
-        <w:t>: "Pokhara" }</w:t>
-      </w:r>
-    </w:p>
-    <w:p>
-      <w:r>
-        <w:t xml:space="preserve">        ]</w:t>
-      </w:r>
-    </w:p>
-    <w:p>
-      <w:r>
-        <w:t xml:space="preserve">    },</w:t>
-      </w:r>
-    </w:p>
-    <w:p>
-      <w:r>
-        <w:t xml:space="preserve">    </w:t>
-      </w:r>
-      <w:proofErr w:type="gramStart"/>
-      <w:r>
-        <w:t>{ _</w:t>
-      </w:r>
-      <w:proofErr w:type="gramEnd"/>
-      <w:r>
-        <w:t>id: 1, name: 1 }</w:t>
-      </w:r>
-    </w:p>
-    <w:p>
-      <w:r>
-        <w:t>)</w:t>
-      </w:r>
-    </w:p>
-    <w:p/>
-    <w:p>
-      <w:r>
-        <w:t>TASK 2:</w:t>
-      </w:r>
-    </w:p>
-    <w:p>
-      <w:r>
-        <w:t xml:space="preserve">Find all customers who are either from Kathmandu or </w:t>
-      </w:r>
-      <w:proofErr w:type="spellStart"/>
-      <w:r>
-        <w:t>Sindhuli</w:t>
-      </w:r>
-      <w:proofErr w:type="spellEnd"/>
-      <w:r>
-        <w:t>.</w:t>
-      </w:r>
-    </w:p>
-    <w:p/>
-    <w:p>
-      <w:proofErr w:type="spellStart"/>
-      <w:proofErr w:type="gramStart"/>
-      <w:r>
-        <w:t>db.customer</w:t>
-      </w:r>
-      <w:proofErr w:type="gramEnd"/>
-      <w:r>
-        <w:t>.find</w:t>
-      </w:r>
-      <w:proofErr w:type="spellEnd"/>
-      <w:r>
-        <w:t>(</w:t>
-      </w:r>
-    </w:p>
-    <w:p>
-      <w:r>
-        <w:t xml:space="preserve">    {</w:t>
-      </w:r>
-    </w:p>
-    <w:p>
-      <w:r>
-        <w:t xml:space="preserve">        $or: [</w:t>
-      </w:r>
-    </w:p>
-    <w:p>
-      <w:r>
-        <w:t xml:space="preserve">            </w:t>
-      </w:r>
-      <w:proofErr w:type="gramStart"/>
-      <w:r>
-        <w:t>{ city</w:t>
-      </w:r>
-      <w:proofErr w:type="gramEnd"/>
-      <w:r>
-        <w:t>: "Kathmandu" },</w:t>
-      </w:r>
-    </w:p>
-    <w:p>
-      <w:r>
-        <w:t xml:space="preserve">            </w:t>
-      </w:r>
-      <w:proofErr w:type="gramStart"/>
-      <w:r>
-        <w:t>{ city</w:t>
-      </w:r>
-      <w:proofErr w:type="gramEnd"/>
-      <w:r>
-        <w:t>: "</w:t>
-      </w:r>
-      <w:proofErr w:type="spellStart"/>
-      <w:r>
-        <w:t>Sindhuli</w:t>
-      </w:r>
-      <w:proofErr w:type="spellEnd"/>
-      <w:r>
-        <w:t>" }</w:t>
-      </w:r>
-    </w:p>
-    <w:p>
-      <w:r>
-        <w:t xml:space="preserve">        ]</w:t>
-      </w:r>
-    </w:p>
-    <w:p>
-      <w:r>
-        <w:t xml:space="preserve">    }</w:t>
-      </w:r>
-    </w:p>
-    <w:p>
-      <w:r>
-        <w:t>)</w:t>
+    <w:p>
+      <w:r>
+        <w:drawing>
+          <wp:inline distT="0" distB="0" distL="0" distR="0" wp14:anchorId="5299CF57" wp14:editId="77AD78E9">
+            <wp:extent cx="5274310" cy="3504565"/>
+            <wp:effectExtent l="0" t="0" r="2540" b="635"/>
+            <wp:docPr id="3" name="Picture 3"/>
+            <wp:cNvGraphicFramePr>
+              <a:graphicFrameLocks xmlns:a="http://schemas.openxmlformats.org/drawingml/2006/main" noChangeAspect="1"/>
+            </wp:cNvGraphicFramePr>
+            <a:graphic xmlns:a="http://schemas.openxmlformats.org/drawingml/2006/main">
+              <a:graphicData uri="http://schemas.openxmlformats.org/drawingml/2006/picture">
+                <pic:pic xmlns:pic="http://schemas.openxmlformats.org/drawingml/2006/picture">
+                  <pic:nvPicPr>
+                    <pic:cNvPr id="1" name=""/>
+                    <pic:cNvPicPr/>
+                  </pic:nvPicPr>
+                  <pic:blipFill>
+                    <a:blip r:embed="rId9"/>
+                    <a:stretch>
+                      <a:fillRect/>
+                    </a:stretch>
+                  </pic:blipFill>
+                  <pic:spPr>
+                    <a:xfrm>
+                      <a:off x="0" y="0"/>
+                      <a:ext cx="5274310" cy="3504565"/>
+                    </a:xfrm>
+                    <a:prstGeom prst="rect">
+                      <a:avLst/>
+                    </a:prstGeom>
+                  </pic:spPr>
+                </pic:pic>
+              </a:graphicData>
+            </a:graphic>
+          </wp:inline>
+        </w:drawing>
       </w:r>
     </w:p>
     <w:p/>

</xml_diff>